<commit_message>
Proyecto con Electron iniciado
</commit_message>
<xml_diff>
--- a/FundamentosTesting/Anotaciones sobre Testing.docx
+++ b/FundamentosTesting/Anotaciones sobre Testing.docx
@@ -76,7 +76,23 @@
           <w:sz w:val="24"/>
           <w:szCs w:val="24"/>
         </w:rPr>
-        <w:t xml:space="preserve">Son metodologías o ciclo de vida de desarrollo de software las cuales son secuenciales, es decir, cada etapa requiere de que todas las anteriores sean cumplidas y se ejecutan una después de otra, tienen como característica principal que en ellas solo hay UNA SOLA ENTREGA al cliente, la cual se le hace de una vez por todas cuando el software ya </w:t>
+        <w:t xml:space="preserve">Son metodologías o ciclo de vida de desarrollo de software las cuales son secuenciales, es decir, cada etapa requiere </w:t>
+      </w:r>
+      <w:proofErr w:type="gramStart"/>
+      <w:r>
+        <w:rPr>
+          <w:sz w:val="24"/>
+          <w:szCs w:val="24"/>
+        </w:rPr>
+        <w:t>de que</w:t>
+      </w:r>
+      <w:proofErr w:type="gramEnd"/>
+      <w:r>
+        <w:rPr>
+          <w:sz w:val="24"/>
+          <w:szCs w:val="24"/>
+        </w:rPr>
+        <w:t xml:space="preserve"> todas las anteriores sean cumplidas y se ejecutan una después de otra, tienen como característica principal que en ellas solo hay UNA SOLA ENTREGA al cliente, la cual se le hace de una vez por todas cuando el software ya </w:t>
       </w:r>
       <w:proofErr w:type="spellStart"/>
       <w:r>
@@ -1664,8 +1680,17 @@
           <w:sz w:val="24"/>
           <w:szCs w:val="24"/>
         </w:rPr>
-        <w:t xml:space="preserve"> más prioritarios (Sprint backlog)ç</w:t>
-      </w:r>
+        <w:t xml:space="preserve"> más prioritarios (Sprint </w:t>
+      </w:r>
+      <w:proofErr w:type="gramStart"/>
+      <w:r>
+        <w:rPr>
+          <w:sz w:val="24"/>
+          <w:szCs w:val="24"/>
+        </w:rPr>
+        <w:t>backlog)ç</w:t>
+      </w:r>
+      <w:proofErr w:type="gramEnd"/>
     </w:p>
     <w:p>
       <w:pPr>
@@ -2563,37 +2588,21 @@
           <w:sz w:val="24"/>
           <w:szCs w:val="24"/>
         </w:rPr>
-        <w:t xml:space="preserve">on un conjunto de condiciones o </w:t>
-      </w:r>
-      <w:proofErr w:type="spellStart"/>
-      <w:r>
-        <w:rPr>
-          <w:sz w:val="24"/>
-          <w:szCs w:val="24"/>
-        </w:rPr>
-        <w:t>circunstancias</w:t>
-      </w:r>
-      <w:r>
-        <w:rPr>
-          <w:sz w:val="24"/>
-          <w:szCs w:val="24"/>
-        </w:rPr>
-        <w:t>que</w:t>
-      </w:r>
-      <w:proofErr w:type="spellEnd"/>
-      <w:r>
-        <w:rPr>
-          <w:sz w:val="24"/>
-          <w:szCs w:val="24"/>
-        </w:rPr>
-        <w:t xml:space="preserve"> representan situaciones, que podrían ser válidas o inválidas (</w:t>
-      </w:r>
-      <w:r>
-        <w:rPr>
-          <w:sz w:val="24"/>
-          <w:szCs w:val="24"/>
-        </w:rPr>
-        <w:t xml:space="preserve">casos de prueba), </w:t>
+        <w:t>on un conjunto de condiciones o circunstancias</w:t>
+      </w:r>
+      <w:r>
+        <w:rPr>
+          <w:sz w:val="24"/>
+          <w:szCs w:val="24"/>
+        </w:rPr>
+        <w:t xml:space="preserve"> </w:t>
+      </w:r>
+      <w:r>
+        <w:rPr>
+          <w:sz w:val="24"/>
+          <w:szCs w:val="24"/>
+        </w:rPr>
+        <w:t xml:space="preserve">que representan situaciones, que podrían ser válidas o inválidas (casos de prueba), </w:t>
       </w:r>
       <w:r>
         <w:rPr>
@@ -3712,16 +3721,7 @@
           <w:sz w:val="28"/>
           <w:szCs w:val="28"/>
         </w:rPr>
-        <w:t>Otros tipos de pruebas</w:t>
-      </w:r>
-      <w:r>
-        <w:rPr>
-          <w:b/>
-          <w:bCs/>
-          <w:sz w:val="28"/>
-          <w:szCs w:val="28"/>
-        </w:rPr>
-        <w:t>:</w:t>
+        <w:t>Otros tipos de pruebas:</w:t>
       </w:r>
     </w:p>
     <w:p>
@@ -4183,46 +4183,6 @@
         <w:lastRenderedPageBreak/>
         <w:t>IMPORTANTE: LOS ESCENARIOS DE PRUEBA Y CASOS DE PRUEBA GENERALMENTE SE ESCRIBEN EN TERCERA PERSONA.</w:t>
       </w:r>
-    </w:p>
-    <w:p>
-      <w:pPr>
-        <w:rPr>
-          <w:sz w:val="24"/>
-          <w:szCs w:val="24"/>
-        </w:rPr>
-      </w:pPr>
-    </w:p>
-    <w:p>
-      <w:pPr>
-        <w:rPr>
-          <w:sz w:val="24"/>
-          <w:szCs w:val="24"/>
-        </w:rPr>
-      </w:pPr>
-    </w:p>
-    <w:p>
-      <w:pPr>
-        <w:rPr>
-          <w:sz w:val="24"/>
-          <w:szCs w:val="24"/>
-        </w:rPr>
-      </w:pPr>
-    </w:p>
-    <w:p>
-      <w:pPr>
-        <w:rPr>
-          <w:sz w:val="24"/>
-          <w:szCs w:val="24"/>
-        </w:rPr>
-      </w:pPr>
-    </w:p>
-    <w:p>
-      <w:pPr>
-        <w:rPr>
-          <w:sz w:val="24"/>
-          <w:szCs w:val="24"/>
-        </w:rPr>
-      </w:pPr>
     </w:p>
     <w:p>
       <w:pPr>

</xml_diff>